<commit_message>
Fixed spelling question for SQL
</commit_message>
<xml_diff>
--- a/Gather Inc Proposal.docx
+++ b/Gather Inc Proposal.docx
@@ -205,7 +205,7 @@
           <w:sz w:val="24"/>
           <w:szCs w:val="24"/>
         </w:rPr>
-        <w:t>Peyton Leathem-</w:t>
+        <w:t xml:space="preserve">Peyton </w:t>
       </w:r>
       <w:proofErr w:type="spellStart"/>
       <w:r>
@@ -214,7 +214,7 @@
           <w:sz w:val="24"/>
           <w:szCs w:val="24"/>
         </w:rPr>
-        <w:t>Boe</w:t>
+        <w:t>Leathem-Boe</w:t>
       </w:r>
       <w:proofErr w:type="spellEnd"/>
     </w:p>
@@ -617,6 +617,7 @@
       <w:r>
         <w:rPr>
           <w:noProof/>
+          <w:lang w:eastAsia="en-US"/>
         </w:rPr>
         <w:lastRenderedPageBreak/>
         <mc:AlternateContent>
@@ -1590,7 +1591,7 @@
           <w:sz w:val="24"/>
           <w:szCs w:val="24"/>
         </w:rPr>
-        <w:t>, Peyton Leathem-</w:t>
+        <w:t xml:space="preserve">, Peyton </w:t>
       </w:r>
       <w:proofErr w:type="spellStart"/>
       <w:r>
@@ -1599,7 +1600,7 @@
           <w:sz w:val="24"/>
           <w:szCs w:val="24"/>
         </w:rPr>
-        <w:t>Boe</w:t>
+        <w:t>Leathem-Boe</w:t>
       </w:r>
       <w:proofErr w:type="spellEnd"/>
       <w:r>
@@ -1626,37 +1627,18 @@
           <w:sz w:val="24"/>
           <w:szCs w:val="24"/>
         </w:rPr>
-        <w:t>, Josh, and Sam have experience with Sequel</w:t>
-      </w:r>
-      <w:r>
-        <w:rPr>
-          <w:rFonts w:ascii="Times New Roman" w:hAnsi="Times New Roman" w:cs="Times New Roman"/>
-          <w:sz w:val="24"/>
-          <w:szCs w:val="24"/>
-          <w:highlight w:val="yellow"/>
-        </w:rPr>
-        <w:t>(</w:t>
-      </w:r>
-      <w:proofErr w:type="spellStart"/>
-      <w:r>
-        <w:rPr>
-          <w:rFonts w:ascii="Times New Roman" w:hAnsi="Times New Roman" w:cs="Times New Roman"/>
-          <w:sz w:val="24"/>
-          <w:szCs w:val="24"/>
-          <w:highlight w:val="yellow"/>
-        </w:rPr>
-        <w:t>sp</w:t>
-      </w:r>
-      <w:proofErr w:type="spellEnd"/>
-      <w:r>
-        <w:rPr>
-          <w:rFonts w:ascii="Times New Roman" w:hAnsi="Times New Roman" w:cs="Times New Roman"/>
-          <w:sz w:val="24"/>
-          <w:szCs w:val="24"/>
-          <w:highlight w:val="yellow"/>
-        </w:rPr>
-        <w:t>?)</w:t>
-      </w:r>
+        <w:t xml:space="preserve">, Josh, and Sam have experience with </w:t>
+      </w:r>
+      <w:r>
+        <w:rPr>
+          <w:rFonts w:ascii="Times New Roman" w:hAnsi="Times New Roman" w:cs="Times New Roman"/>
+          <w:sz w:val="24"/>
+          <w:szCs w:val="24"/>
+        </w:rPr>
+        <w:t>SQL databases</w:t>
+      </w:r>
+      <w:bookmarkStart w:id="0" w:name="_GoBack"/>
+      <w:bookmarkEnd w:id="0"/>
       <w:r>
         <w:rPr>
           <w:rFonts w:ascii="Times New Roman" w:hAnsi="Times New Roman" w:cs="Times New Roman"/>
@@ -1767,8 +1749,6 @@
         </w:rPr>
         <w:t xml:space="preserve"> that has several poor reviews where users express their dissatisfaction with the lack of features available on the free portion of the app and with the requirements of the app. Other apps offer connections on a one-to-one basis, rather than creating a wide network of people with a similar interest. Ours also offers the option of portability, creating thriving social groups that can be accessed from the convenience of a phone app. </w:t>
       </w:r>
-      <w:bookmarkStart w:id="0" w:name="_GoBack"/>
-      <w:bookmarkEnd w:id="0"/>
     </w:p>
     <w:sectPr>
       <w:pgSz w:w="12240" w:h="15840"/>
@@ -2344,10 +2324,10 @@
   <a:themeElements>
     <a:clrScheme name="Office">
       <a:dk1>
-        <a:sysClr val="windowText" lastClr="000000"/>
+        <a:sysClr val="windowText" lastClr="B4B4B4"/>
       </a:dk1>
       <a:lt1>
-        <a:sysClr val="window" lastClr="FFFFFF"/>
+        <a:sysClr val="window" lastClr="1F1F1F"/>
       </a:lt1>
       <a:dk2>
         <a:srgbClr val="44546A"/>

</xml_diff>

<commit_message>
Updated Project Proposal and resolved questions and comments
</commit_message>
<xml_diff>
--- a/Gather Inc Proposal.docx
+++ b/Gather Inc Proposal.docx
@@ -479,73 +479,7 @@
           <w:sz w:val="24"/>
           <w:szCs w:val="24"/>
         </w:rPr>
-        <w:t>The app will have a free version and a paid version that includes features such as the ability to create a private group, with restricted access. The paid version would also include a direct messenger for private conversations between two individuals. (</w:t>
-      </w:r>
-      <w:r>
-        <w:rPr>
-          <w:rFonts w:ascii="Times New Roman" w:hAnsi="Times New Roman" w:cs="Times New Roman"/>
-          <w:sz w:val="24"/>
-          <w:szCs w:val="24"/>
-          <w:highlight w:val="yellow"/>
-        </w:rPr>
-        <w:t xml:space="preserve">This is just a suggestion, I didn’t know how the hell we plan to get revenue. I refuse to spend a </w:t>
-      </w:r>
-      <w:proofErr w:type="spellStart"/>
-      <w:r>
-        <w:rPr>
-          <w:rFonts w:ascii="Times New Roman" w:hAnsi="Times New Roman" w:cs="Times New Roman"/>
-          <w:sz w:val="24"/>
-          <w:szCs w:val="24"/>
-          <w:highlight w:val="yellow"/>
-        </w:rPr>
-        <w:t>shitton</w:t>
-      </w:r>
-      <w:proofErr w:type="spellEnd"/>
-      <w:r>
-        <w:rPr>
-          <w:rFonts w:ascii="Times New Roman" w:hAnsi="Times New Roman" w:cs="Times New Roman"/>
-          <w:sz w:val="24"/>
-          <w:szCs w:val="24"/>
-          <w:highlight w:val="yellow"/>
-        </w:rPr>
-        <w:t xml:space="preserve"> of time designing an app</w:t>
-      </w:r>
-      <w:r>
-        <w:rPr>
-          <w:rFonts w:ascii="Times New Roman" w:hAnsi="Times New Roman" w:cs="Times New Roman"/>
-          <w:sz w:val="24"/>
-          <w:szCs w:val="24"/>
-          <w:highlight w:val="yellow"/>
-        </w:rPr>
-        <w:t xml:space="preserve"> and then stick an </w:t>
-      </w:r>
-      <w:proofErr w:type="spellStart"/>
-      <w:r>
-        <w:rPr>
-          <w:rFonts w:ascii="Times New Roman" w:hAnsi="Times New Roman" w:cs="Times New Roman"/>
-          <w:sz w:val="24"/>
-          <w:szCs w:val="24"/>
-          <w:highlight w:val="yellow"/>
-        </w:rPr>
-        <w:t>uglyass</w:t>
-      </w:r>
-      <w:proofErr w:type="spellEnd"/>
-      <w:r>
-        <w:rPr>
-          <w:rFonts w:ascii="Times New Roman" w:hAnsi="Times New Roman" w:cs="Times New Roman"/>
-          <w:sz w:val="24"/>
-          <w:szCs w:val="24"/>
-          <w:highlight w:val="yellow"/>
-        </w:rPr>
-        <w:t xml:space="preserve"> ad in, I just refuse</w:t>
-      </w:r>
-      <w:r>
-        <w:rPr>
-          <w:rFonts w:ascii="Times New Roman" w:hAnsi="Times New Roman" w:cs="Times New Roman"/>
-          <w:sz w:val="24"/>
-          <w:szCs w:val="24"/>
-        </w:rPr>
-        <w:t xml:space="preserve">) Once the app gains in popularity, there will be opportunities for businesses to pay </w:t>
+        <w:t xml:space="preserve">The app will have a free version and a paid version that includes features such as the ability to create a private group, with restricted access. The paid version would also include a direct messenger for private conversations between two individuals. Once the app gains in popularity, there will be opportunities for businesses to pay </w:t>
       </w:r>
       <w:r>
         <w:rPr>
@@ -602,6 +536,7 @@
         </w:rPr>
       </w:pPr>
     </w:p>
+    <w:bookmarkStart w:id="0" w:name="_GoBack"/>
     <w:p>
       <w:pPr>
         <w:spacing w:line="360" w:lineRule="auto"/>
@@ -619,7 +554,6 @@
           <w:noProof/>
           <w:lang w:eastAsia="en-US"/>
         </w:rPr>
-        <w:lastRenderedPageBreak/>
         <mc:AlternateContent>
           <mc:Choice Requires="wpg">
             <w:drawing>
@@ -656,7 +590,7 @@
                           </pic:cNvPicPr>
                         </pic:nvPicPr>
                         <pic:blipFill>
-                          <a:blip r:embed="rId5">
+                          <a:blip r:embed="rId6">
                             <a:extLst>
                               <a:ext uri="{28A0092B-C50C-407E-A947-70E740481C1C}">
                                 <a14:useLocalDpi xmlns:a14="http://schemas.microsoft.com/office/drawing/2010/main" val="0"/>
@@ -765,7 +699,7 @@
                   <o:lock v:ext="edit" aspectratio="t"/>
                 </v:shapetype>
                 <v:shape id="Picture 2" o:spid="_x0000_s1027" type="#_x0000_t75" style="position:absolute;left:2180;width:57036;height:23996;visibility:visible;mso-wrap-style:square" o:gfxdata="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">
-                  <v:imagedata r:id="rId6" o:title="" cropright="2315f"/>
+                  <v:imagedata r:id="rId7" o:title="" cropright="2315f"/>
                   <v:path arrowok="t"/>
                 </v:shape>
                 <v:rect id="Rectangle 3" o:spid="_x0000_s1028" style="position:absolute;top:6328;width:2971;height:17668;visibility:visible;mso-wrap-style:square;v-text-anchor:middle" o:gfxdata="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" fillcolor="white [3212]" stroked="f" strokeweight=".5pt"/>
@@ -774,6 +708,7 @@
           </mc:Fallback>
         </mc:AlternateContent>
       </w:r>
+      <w:bookmarkEnd w:id="0"/>
       <w:r>
         <w:rPr>
           <w:rFonts w:ascii="Times New Roman" w:hAnsi="Times New Roman" w:cs="Times New Roman"/>
@@ -1010,7 +945,23 @@
           <w:sz w:val="24"/>
           <w:szCs w:val="24"/>
         </w:rPr>
-        <w:t xml:space="preserve">We plan to find places that our primary target would congregate and use guerrilla marketing tactics to help build a solid customer base. Creating a website for our app, something that customers could simply browse without any commitment, would assist in convincing customers to try our product rather than the competition’s. Using feedback from said customer base, we </w:t>
+        <w:t>We plan to find places that our primary target would congregate and use guerrilla marketing tactics to help build a solid customer base.</w:t>
+      </w:r>
+      <w:r>
+        <w:rPr>
+          <w:rFonts w:ascii="Times New Roman" w:hAnsi="Times New Roman" w:cs="Times New Roman"/>
+          <w:sz w:val="24"/>
+          <w:szCs w:val="24"/>
+        </w:rPr>
+        <w:t xml:space="preserve"> Within the app users can invite others on their contacts list to install the app and join them.</w:t>
+      </w:r>
+      <w:r>
+        <w:rPr>
+          <w:rFonts w:ascii="Times New Roman" w:hAnsi="Times New Roman" w:cs="Times New Roman"/>
+          <w:sz w:val="24"/>
+          <w:szCs w:val="24"/>
+        </w:rPr>
+        <w:t xml:space="preserve"> Creating a website for our app, something that customers could simply browse without any commitment, would assist in convincing customers to try our product rather than the competition’s. Using feedback from said customer base, we could improve our product and create a core customer base of loyal customers who could then </w:t>
       </w:r>
       <w:r>
         <w:rPr>
@@ -1019,36 +970,15 @@
           <w:szCs w:val="24"/>
         </w:rPr>
         <w:lastRenderedPageBreak/>
-        <w:t xml:space="preserve">could improve our product and create a core customer base of loyal customers who could then recommend our products to others. There is a possibility of using connections within LSU, such as contacting the LSU papers and recommending our product as a possible feature. </w:t>
-      </w:r>
-      <w:r>
-        <w:rPr>
-          <w:rFonts w:ascii="Times New Roman" w:hAnsi="Times New Roman" w:cs="Times New Roman"/>
-          <w:sz w:val="24"/>
-          <w:szCs w:val="24"/>
-          <w:highlight w:val="yellow"/>
-        </w:rPr>
-        <w:t xml:space="preserve">(Legit just pulling this stuff </w:t>
-      </w:r>
-      <w:proofErr w:type="spellStart"/>
-      <w:r>
-        <w:rPr>
-          <w:rFonts w:ascii="Times New Roman" w:hAnsi="Times New Roman" w:cs="Times New Roman"/>
-          <w:sz w:val="24"/>
-          <w:szCs w:val="24"/>
-          <w:highlight w:val="yellow"/>
-        </w:rPr>
-        <w:t>outta</w:t>
-      </w:r>
-      <w:proofErr w:type="spellEnd"/>
-      <w:r>
-        <w:rPr>
-          <w:rFonts w:ascii="Times New Roman" w:hAnsi="Times New Roman" w:cs="Times New Roman"/>
-          <w:sz w:val="24"/>
-          <w:szCs w:val="24"/>
-          <w:highlight w:val="yellow"/>
-        </w:rPr>
-        <w:t xml:space="preserve"> my ass guys feel free to chime in)</w:t>
+        <w:t>recommend our products to others. There is a possibility of using connections within LSU, such as contacting the LSU papers and recommending our product as a possible feature</w:t>
+      </w:r>
+      <w:r>
+        <w:rPr>
+          <w:rFonts w:ascii="Times New Roman" w:hAnsi="Times New Roman" w:cs="Times New Roman"/>
+          <w:sz w:val="24"/>
+          <w:szCs w:val="24"/>
+        </w:rPr>
+        <w:t xml:space="preserve">. </w:t>
       </w:r>
     </w:p>
     <w:p>
@@ -1084,15 +1014,6 @@
         </w:rPr>
         <w:t xml:space="preserve">Our team believes that customer relations is a vital part of our creation process, and as such we intend to listen to any feedback intently, and make changes where necessary for the happiness of our customers. Though there are many areas online where a customer could post reviews, we intend to assign a section of the app for user feedback, and we will maintain a set of social media accounts to ensure that our users feel like their voices are being heard. </w:t>
       </w:r>
-      <w:r>
-        <w:rPr>
-          <w:rFonts w:ascii="Times New Roman" w:hAnsi="Times New Roman" w:cs="Times New Roman"/>
-          <w:sz w:val="24"/>
-          <w:szCs w:val="24"/>
-          <w:highlight w:val="yellow"/>
-        </w:rPr>
-        <w:t>(Again, pulling this out of my ass.)</w:t>
-      </w:r>
     </w:p>
     <w:p>
       <w:pPr>
@@ -1125,23 +1046,7 @@
           <w:sz w:val="24"/>
           <w:szCs w:val="24"/>
         </w:rPr>
-        <w:t xml:space="preserve">While most features of our app would be free and we do not intend to include ads in the traditional sense, there would be a </w:t>
-      </w:r>
-      <w:r>
-        <w:rPr>
-          <w:rFonts w:ascii="Times New Roman" w:hAnsi="Times New Roman" w:cs="Times New Roman"/>
-          <w:sz w:val="24"/>
-          <w:szCs w:val="24"/>
-        </w:rPr>
-        <w:t xml:space="preserve">monthly </w:t>
-      </w:r>
-      <w:r>
-        <w:rPr>
-          <w:rFonts w:ascii="Times New Roman" w:hAnsi="Times New Roman" w:cs="Times New Roman"/>
-          <w:sz w:val="24"/>
-          <w:szCs w:val="24"/>
-        </w:rPr>
-        <w:t>paid version of our app that allowed for the creation of private groups</w:t>
+        <w:t>While most features of our app would be free and we do not intend to include ads in the traditional sense, there would be a paid version of our app that allowed for the creation of private groups</w:t>
       </w:r>
       <w:r>
         <w:rPr>
@@ -1151,15 +1056,6 @@
         </w:rPr>
         <w:t xml:space="preserve"> and direct messaging between two users. Once the app’s popularity grows, we can also charge local businesses to recommend their locations as potential meeting spots for groups. </w:t>
       </w:r>
-      <w:r>
-        <w:rPr>
-          <w:rFonts w:ascii="Times New Roman" w:hAnsi="Times New Roman" w:cs="Times New Roman"/>
-          <w:sz w:val="24"/>
-          <w:szCs w:val="24"/>
-          <w:highlight w:val="yellow"/>
-        </w:rPr>
-        <w:t>(Anybody got any ideas?)</w:t>
-      </w:r>
     </w:p>
     <w:p>
       <w:pPr>
@@ -1234,7 +1130,39 @@
           <w:sz w:val="24"/>
           <w:szCs w:val="24"/>
         </w:rPr>
-        <w:t xml:space="preserve">Our key partners would be businesses who allow us to use their location as a site for advertisements, such as the on-campus coffee shops where students tend to congregate. Later our key partners would consist of businesses who look to our app to increase their clientele. </w:t>
+        <w:t>Our key partners would be businesses</w:t>
+      </w:r>
+      <w:r>
+        <w:rPr>
+          <w:rFonts w:ascii="Times New Roman" w:hAnsi="Times New Roman" w:cs="Times New Roman"/>
+          <w:sz w:val="24"/>
+          <w:szCs w:val="24"/>
+        </w:rPr>
+        <w:t xml:space="preserve"> </w:t>
+      </w:r>
+      <w:r>
+        <w:rPr>
+          <w:rFonts w:ascii="Times New Roman" w:hAnsi="Times New Roman" w:cs="Times New Roman"/>
+          <w:sz w:val="24"/>
+          <w:szCs w:val="24"/>
+        </w:rPr>
+        <w:t>who allow us to use their location as a site for advertisements, such as the on-campus coffee shops where students tend to congregate.</w:t>
+      </w:r>
+      <w:r>
+        <w:rPr>
+          <w:rFonts w:ascii="Times New Roman" w:hAnsi="Times New Roman" w:cs="Times New Roman"/>
+          <w:sz w:val="24"/>
+          <w:szCs w:val="24"/>
+        </w:rPr>
+        <w:t xml:space="preserve"> Schools may also provide sponsorship</w:t>
+      </w:r>
+      <w:r>
+        <w:rPr>
+          <w:rFonts w:ascii="Times New Roman" w:hAnsi="Times New Roman" w:cs="Times New Roman"/>
+          <w:sz w:val="24"/>
+          <w:szCs w:val="24"/>
+        </w:rPr>
+        <w:t xml:space="preserve"> Later our key partners would consist of businesses who look to our app to increase their clientele. </w:t>
       </w:r>
     </w:p>
     <w:p>
@@ -1427,25 +1355,33 @@
           <w:sz w:val="24"/>
           <w:szCs w:val="24"/>
         </w:rPr>
+        <w:t>9. Cost Structures</w:t>
+      </w:r>
+    </w:p>
+    <w:p>
+      <w:pPr>
+        <w:rPr>
+          <w:rFonts w:ascii="Times New Roman" w:hAnsi="Times New Roman" w:cs="Times New Roman"/>
+          <w:sz w:val="24"/>
+          <w:szCs w:val="24"/>
+        </w:rPr>
+      </w:pPr>
+      <w:r>
+        <w:rPr>
+          <w:rFonts w:ascii="Times New Roman" w:hAnsi="Times New Roman" w:cs="Times New Roman"/>
+          <w:sz w:val="24"/>
+          <w:szCs w:val="24"/>
+        </w:rPr>
+        <w:t xml:space="preserve">Due to the nature of our creative team, the cost of creating our product will be extremely low. We have free access to all of the software we need to make our app, and as a group we have all </w:t>
+      </w:r>
+      <w:r>
+        <w:rPr>
+          <w:rFonts w:ascii="Times New Roman" w:hAnsi="Times New Roman" w:cs="Times New Roman"/>
+          <w:sz w:val="24"/>
+          <w:szCs w:val="24"/>
+        </w:rPr>
         <w:lastRenderedPageBreak/>
-        <w:t>9. Cost Structures</w:t>
-      </w:r>
-    </w:p>
-    <w:p>
-      <w:pPr>
-        <w:rPr>
-          <w:rFonts w:ascii="Times New Roman" w:hAnsi="Times New Roman" w:cs="Times New Roman"/>
-          <w:sz w:val="24"/>
-          <w:szCs w:val="24"/>
-        </w:rPr>
-      </w:pPr>
-      <w:r>
-        <w:rPr>
-          <w:rFonts w:ascii="Times New Roman" w:hAnsi="Times New Roman" w:cs="Times New Roman"/>
-          <w:sz w:val="24"/>
-          <w:szCs w:val="24"/>
-        </w:rPr>
-        <w:t xml:space="preserve">Due to the nature of our creative team, the cost of creating our product will be extremely low. We have free access to all of the software we need to make our app, and as a group we have all of the skills necessary to finish our app, eliminating any need for outsourced work. </w:t>
+        <w:t xml:space="preserve">of the skills necessary to finish our app, eliminating any need for outsourced work. </w:t>
       </w:r>
       <w:r>
         <w:rPr>
@@ -1509,15 +1445,6 @@
         </w:rPr>
         <w:t xml:space="preserve">, and more than half of our interviewees indicated some difficulty in finding people with similar interests to their own. The majority of our user interviews found making friends on campus difficult, and expressed an interest in a free social app that was fast, offered a slick interface, and was responsive. Several customers left highly useful feedback that we intend to incorporate into our design. </w:t>
       </w:r>
-      <w:r>
-        <w:rPr>
-          <w:rFonts w:ascii="Times New Roman" w:hAnsi="Times New Roman" w:cs="Times New Roman"/>
-          <w:sz w:val="24"/>
-          <w:szCs w:val="24"/>
-          <w:highlight w:val="yellow"/>
-        </w:rPr>
-        <w:t>( For some reason I can only access the survey on my phone, would somebody mind adding in our survey? Probably would be best to add in the individual responses as well as the summary)</w:t>
-      </w:r>
     </w:p>
     <w:p>
       <w:pPr>
@@ -1611,6 +1538,46 @@
         </w:rPr>
         <w:t xml:space="preserve">, Sam Miller, and Josh Millsap. Each member of our team has experience coding in Java, and all four have experience with Android phones. </w:t>
       </w:r>
+      <w:r>
+        <w:rPr>
+          <w:rFonts w:ascii="Times New Roman" w:hAnsi="Times New Roman" w:cs="Times New Roman"/>
+          <w:sz w:val="24"/>
+          <w:szCs w:val="24"/>
+        </w:rPr>
+        <w:t xml:space="preserve">Josh has website design experience </w:t>
+      </w:r>
+      <w:r>
+        <w:rPr>
+          <w:rFonts w:ascii="Times New Roman" w:hAnsi="Times New Roman" w:cs="Times New Roman"/>
+          <w:sz w:val="24"/>
+          <w:szCs w:val="24"/>
+        </w:rPr>
+        <w:t xml:space="preserve">while Peyton has experience </w:t>
+      </w:r>
+      <w:r>
+        <w:rPr>
+          <w:rFonts w:ascii="Times New Roman" w:hAnsi="Times New Roman" w:cs="Times New Roman"/>
+          <w:sz w:val="24"/>
+          <w:szCs w:val="24"/>
+        </w:rPr>
+        <w:t>with graphic design and writing.</w:t>
+      </w:r>
+      <w:r>
+        <w:rPr>
+          <w:rFonts w:ascii="Times New Roman" w:hAnsi="Times New Roman" w:cs="Times New Roman"/>
+          <w:sz w:val="24"/>
+          <w:szCs w:val="24"/>
+        </w:rPr>
+        <w:t xml:space="preserve"> Sam is knowledgeable in server and network management.</w:t>
+      </w:r>
+      <w:r>
+        <w:rPr>
+          <w:rFonts w:ascii="Times New Roman" w:hAnsi="Times New Roman" w:cs="Times New Roman"/>
+          <w:sz w:val="24"/>
+          <w:szCs w:val="24"/>
+        </w:rPr>
+        <w:t xml:space="preserve"> </w:t>
+      </w:r>
       <w:proofErr w:type="spellStart"/>
       <w:r>
         <w:rPr>
@@ -1627,34 +1594,7 @@
           <w:sz w:val="24"/>
           <w:szCs w:val="24"/>
         </w:rPr>
-        <w:t xml:space="preserve">, Josh, and Sam have experience with </w:t>
-      </w:r>
-      <w:r>
-        <w:rPr>
-          <w:rFonts w:ascii="Times New Roman" w:hAnsi="Times New Roman" w:cs="Times New Roman"/>
-          <w:sz w:val="24"/>
-          <w:szCs w:val="24"/>
-        </w:rPr>
-        <w:t>SQL databases</w:t>
-      </w:r>
-      <w:bookmarkStart w:id="0" w:name="_GoBack"/>
-      <w:bookmarkEnd w:id="0"/>
-      <w:r>
-        <w:rPr>
-          <w:rFonts w:ascii="Times New Roman" w:hAnsi="Times New Roman" w:cs="Times New Roman"/>
-          <w:sz w:val="24"/>
-          <w:szCs w:val="24"/>
-        </w:rPr>
-        <w:t xml:space="preserve"> while Peyton has experience with graphic design and writing. </w:t>
-      </w:r>
-      <w:r>
-        <w:rPr>
-          <w:rFonts w:ascii="Times New Roman" w:hAnsi="Times New Roman" w:cs="Times New Roman"/>
-          <w:sz w:val="24"/>
-          <w:szCs w:val="24"/>
-          <w:highlight w:val="yellow"/>
-        </w:rPr>
-        <w:t xml:space="preserve">(Feel free to put in some of </w:t>
+        <w:t xml:space="preserve"> has knowledge in a variety of programming </w:t>
       </w:r>
       <w:proofErr w:type="spellStart"/>
       <w:r>
@@ -1662,9 +1602,8 @@
           <w:rFonts w:ascii="Times New Roman" w:hAnsi="Times New Roman" w:cs="Times New Roman"/>
           <w:sz w:val="24"/>
           <w:szCs w:val="24"/>
-          <w:highlight w:val="yellow"/>
-        </w:rPr>
-        <w:t>yr</w:t>
+        </w:rPr>
+        <w:t>launguages</w:t>
       </w:r>
       <w:proofErr w:type="spellEnd"/>
       <w:r>
@@ -1672,17 +1611,34 @@
           <w:rFonts w:ascii="Times New Roman" w:hAnsi="Times New Roman" w:cs="Times New Roman"/>
           <w:sz w:val="24"/>
           <w:szCs w:val="24"/>
-          <w:highlight w:val="yellow"/>
-        </w:rPr>
-        <w:t xml:space="preserve"> own skills that may come in handy here)</w:t>
-      </w:r>
-      <w:r>
-        <w:rPr>
-          <w:rFonts w:ascii="Times New Roman" w:hAnsi="Times New Roman" w:cs="Times New Roman"/>
-          <w:sz w:val="24"/>
-          <w:szCs w:val="24"/>
-        </w:rPr>
-        <w:t xml:space="preserve"> As a unit, the team has the necessary skills to implement an app that meets our value propositions and extends even further than what we have promised.</w:t>
+        </w:rPr>
+        <w:t xml:space="preserve">, including </w:t>
+      </w:r>
+      <w:proofErr w:type="spellStart"/>
+      <w:r>
+        <w:rPr>
+          <w:rFonts w:ascii="Times New Roman" w:hAnsi="Times New Roman" w:cs="Times New Roman"/>
+          <w:sz w:val="24"/>
+          <w:szCs w:val="24"/>
+        </w:rPr>
+        <w:t>Haskel</w:t>
+      </w:r>
+      <w:proofErr w:type="spellEnd"/>
+      <w:r>
+        <w:rPr>
+          <w:rFonts w:ascii="Times New Roman" w:hAnsi="Times New Roman" w:cs="Times New Roman"/>
+          <w:sz w:val="24"/>
+          <w:szCs w:val="24"/>
+        </w:rPr>
+        <w:t xml:space="preserve">, Python and Java. </w:t>
+      </w:r>
+      <w:r>
+        <w:rPr>
+          <w:rFonts w:ascii="Times New Roman" w:hAnsi="Times New Roman" w:cs="Times New Roman"/>
+          <w:sz w:val="24"/>
+          <w:szCs w:val="24"/>
+        </w:rPr>
+        <w:t>As a unit, the team has the necessary skills to implement an app that meets our value propositions and extends even further than what we have promised.</w:t>
       </w:r>
     </w:p>
     <w:p>
@@ -2612,4 +2568,16 @@
     </a:ext>
   </a:extLst>
 </a:theme>
+</file>
+
+<file path=customXml/item1.xml><?xml version="1.0" encoding="utf-8"?>
+<b:Sources xmlns:b="http://schemas.openxmlformats.org/officeDocument/2006/bibliography" xmlns="http://schemas.openxmlformats.org/officeDocument/2006/bibliography" SelectedStyle="\APASixthEditionOfficeOnline.xsl" StyleName="APA" Version="6"/>
+</file>
+
+<file path=customXml/itemProps1.xml><?xml version="1.0" encoding="utf-8"?>
+<ds:datastoreItem xmlns:ds="http://schemas.openxmlformats.org/officeDocument/2006/customXml" ds:itemID="{F70BA2F8-E6B9-444F-A47D-EF5725F3A5F6}">
+  <ds:schemaRefs>
+    <ds:schemaRef ds:uri="http://schemas.openxmlformats.org/officeDocument/2006/bibliography"/>
+  </ds:schemaRefs>
+</ds:datastoreItem>
 </file>
</xml_diff>